<commit_message>
changed multiple choice quention answers
</commit_message>
<xml_diff>
--- a/src/org/howard/edu/lsp/midterm/word/Pierce Medy Large Scale Midterm.docx
+++ b/src/org/howard/edu/lsp/midterm/word/Pierce Medy Large Scale Midterm.docx
@@ -181,7 +181,7 @@
           <w:rtl w:val="0"/>
           <w:lang w:val="en-US"/>
         </w:rPr>
-        <w:t>PierceMedy</w:t>
+        <w:t>Pierce Medy</w:t>
       </w:r>
       <w:r>
         <w:rPr>
@@ -661,9 +661,10 @@
           <w:bCs w:val="1"/>
           <w:sz w:val="24"/>
           <w:szCs w:val="24"/>
-          <w:rtl w:val="0"/>
-        </w:rPr>
-        <w:t xml:space="preserve">T  </w:t>
+          <w:shd w:val="clear" w:color="auto" w:fill="ffc000"/>
+          <w:rtl w:val="0"/>
+        </w:rPr>
+        <w:t>T</w:t>
       </w:r>
       <w:r>
         <w:rPr>
@@ -672,7 +673,17 @@
           <w:bCs w:val="1"/>
           <w:sz w:val="24"/>
           <w:szCs w:val="24"/>
-          <w:shd w:val="clear" w:color="auto" w:fill="ffc000"/>
+          <w:rtl w:val="0"/>
+        </w:rPr>
+        <w:t xml:space="preserve">  </w:t>
+      </w:r>
+      <w:r>
+        <w:rPr>
+          <w:rFonts w:ascii="Times New Roman" w:hAnsi="Times New Roman"/>
+          <w:b w:val="1"/>
+          <w:bCs w:val="1"/>
+          <w:sz w:val="24"/>
+          <w:szCs w:val="24"/>
           <w:rtl w:val="0"/>
         </w:rPr>
         <w:t>F</w:t>
@@ -1569,7 +1580,6 @@
           <w:bCs w:val="1"/>
           <w:sz w:val="24"/>
           <w:szCs w:val="24"/>
-          <w:shd w:val="clear" w:color="auto" w:fill="ffc000"/>
           <w:rtl w:val="0"/>
         </w:rPr>
         <w:t>T</w:t>
@@ -1583,7 +1593,19 @@
           <w:szCs w:val="24"/>
           <w:rtl w:val="0"/>
         </w:rPr>
-        <w:t xml:space="preserve">  F</w:t>
+        <w:t xml:space="preserve">  </w:t>
+      </w:r>
+      <w:r>
+        <w:rPr>
+          <w:rFonts w:ascii="Times New Roman" w:hAnsi="Times New Roman"/>
+          <w:b w:val="1"/>
+          <w:bCs w:val="1"/>
+          <w:sz w:val="24"/>
+          <w:szCs w:val="24"/>
+          <w:shd w:val="clear" w:color="auto" w:fill="ffc000"/>
+          <w:rtl w:val="0"/>
+        </w:rPr>
+        <w:t>F</w:t>
       </w:r>
       <w:r>
         <w:rPr>
@@ -5235,13 +5257,15 @@
         <w:jc w:val="left"/>
         <w:rPr>
           <w:rFonts w:ascii="Times New Roman" w:hAnsi="Times New Roman"/>
-          <w:rtl w:val="0"/>
-          <w:lang w:val="en-US"/>
-        </w:rPr>
-      </w:pPr>
-      <w:r>
-        <w:rPr>
-          <w:rFonts w:ascii="Times New Roman" w:hAnsi="Times New Roman"/>
+          <w:shd w:val="clear" w:color="auto" w:fill="ffc000"/>
+          <w:rtl w:val="0"/>
+          <w:lang w:val="en-US"/>
+        </w:rPr>
+      </w:pPr>
+      <w:r>
+        <w:rPr>
+          <w:rFonts w:ascii="Times New Roman" w:hAnsi="Times New Roman"/>
+          <w:shd w:val="clear" w:color="auto" w:fill="ffc000"/>
           <w:rtl w:val="0"/>
           <w:lang w:val="en-US"/>
         </w:rPr>

</xml_diff>